<commit_message>
End of R project day
</commit_message>
<xml_diff>
--- a/How to Play.docx
+++ b/How to Play.docx
@@ -1,6 +1,6 @@
 
 <file path=word/document.xml><?xml version="1.0" encoding="utf-8"?>
-<w:document xmlns:wpc="http://schemas.microsoft.com/office/word/2010/wordprocessingCanvas" xmlns:cx="http://schemas.microsoft.com/office/drawing/2014/chartex" xmlns:cx1="http://schemas.microsoft.com/office/drawing/2015/9/8/chartex" xmlns:cx2="http://schemas.microsoft.com/office/drawing/2015/10/21/chartex" xmlns:cx3="http://schemas.microsoft.com/office/drawing/2016/5/9/chartex" xmlns:cx4="http://schemas.microsoft.com/office/drawing/2016/5/10/chartex" xmlns:cx5="http://schemas.microsoft.com/office/drawing/2016/5/11/chartex" xmlns:cx6="http://schemas.microsoft.com/office/drawing/2016/5/12/chartex" xmlns:cx7="http://schemas.microsoft.com/office/drawing/2016/5/13/chartex" xmlns:cx8="http://schemas.microsoft.com/office/drawing/2016/5/14/chartex" xmlns:mc="http://schemas.openxmlformats.org/markup-compatibility/2006" xmlns:aink="http://schemas.microsoft.com/office/drawing/2016/ink" xmlns:am3d="http://schemas.microsoft.com/office/drawing/2017/model3d" xmlns:o="urn:schemas-microsoft-com:office:office" xmlns:r="http://schemas.openxmlformats.org/officeDocument/2006/relationships" xmlns:m="http://schemas.openxmlformats.org/officeDocument/2006/math" xmlns:v="urn:schemas-microsoft-com:vml" xmlns:wp14="http://schemas.microsoft.com/office/word/2010/wordprocessingDrawing" xmlns:wp="http://schemas.openxmlformats.org/drawingml/2006/wordprocessingDrawing" xmlns:w10="urn:schemas-microsoft-com:office:word" xmlns:w="http://schemas.openxmlformats.org/wordprocessingml/2006/main" xmlns:w14="http://schemas.microsoft.com/office/word/2010/wordml" xmlns:w15="http://schemas.microsoft.com/office/word/2012/wordml" xmlns:w16cid="http://schemas.microsoft.com/office/word/2016/wordml/cid" xmlns:w16se="http://schemas.microsoft.com/office/word/2015/wordml/symex" xmlns:wpg="http://schemas.microsoft.com/office/word/2010/wordprocessingGroup" xmlns:wpi="http://schemas.microsoft.com/office/word/2010/wordprocessingInk" xmlns:wne="http://schemas.microsoft.com/office/word/2006/wordml" xmlns:wps="http://schemas.microsoft.com/office/word/2010/wordprocessingShape" mc:Ignorable="w14 w15 w16se w16cid wp14">
+<w:document xmlns:wpc="http://schemas.microsoft.com/office/word/2010/wordprocessingCanvas" xmlns:cx="http://schemas.microsoft.com/office/drawing/2014/chartex" xmlns:mc="http://schemas.openxmlformats.org/markup-compatibility/2006" xmlns:o="urn:schemas-microsoft-com:office:office" xmlns:r="http://schemas.openxmlformats.org/officeDocument/2006/relationships" xmlns:m="http://schemas.openxmlformats.org/officeDocument/2006/math" xmlns:v="urn:schemas-microsoft-com:vml" xmlns:wp14="http://schemas.microsoft.com/office/word/2010/wordprocessingDrawing" xmlns:wp="http://schemas.openxmlformats.org/drawingml/2006/wordprocessingDrawing" xmlns:w10="urn:schemas-microsoft-com:office:word" xmlns:w="http://schemas.openxmlformats.org/wordprocessingml/2006/main" xmlns:w14="http://schemas.microsoft.com/office/word/2010/wordml" xmlns:w15="http://schemas.microsoft.com/office/word/2012/wordml" xmlns:w16se="http://schemas.microsoft.com/office/word/2015/wordml/symex" xmlns:wpg="http://schemas.microsoft.com/office/word/2010/wordprocessingGroup" xmlns:wpi="http://schemas.microsoft.com/office/word/2010/wordprocessingInk" xmlns:wne="http://schemas.microsoft.com/office/word/2006/wordml" xmlns:wps="http://schemas.microsoft.com/office/word/2010/wordprocessingShape" mc:Ignorable="w14 w15 w16se wp14">
   <w:body>
     <w:p>
       <w:pPr>
@@ -60,7 +60,39 @@
           <w:sz w:val="24"/>
           <w:szCs w:val="24"/>
         </w:rPr>
-        <w:t>ide you through how to play this Tic Tac Toe game.</w:t>
+        <w:t>ide you through how to play this Tic</w:t>
+      </w:r>
+      <w:r>
+        <w:rPr>
+          <w:rFonts w:asciiTheme="majorHAnsi" w:hAnsiTheme="majorHAnsi" w:cstheme="majorHAnsi"/>
+          <w:sz w:val="24"/>
+          <w:szCs w:val="24"/>
+        </w:rPr>
+        <w:t>-</w:t>
+      </w:r>
+      <w:r>
+        <w:rPr>
+          <w:rFonts w:asciiTheme="majorHAnsi" w:hAnsiTheme="majorHAnsi" w:cstheme="majorHAnsi"/>
+          <w:sz w:val="24"/>
+          <w:szCs w:val="24"/>
+        </w:rPr>
+        <w:t>Tac</w:t>
+      </w:r>
+      <w:r>
+        <w:rPr>
+          <w:rFonts w:asciiTheme="majorHAnsi" w:hAnsiTheme="majorHAnsi" w:cstheme="majorHAnsi"/>
+          <w:sz w:val="24"/>
+          <w:szCs w:val="24"/>
+        </w:rPr>
+        <w:t>-</w:t>
+      </w:r>
+      <w:r>
+        <w:rPr>
+          <w:rFonts w:asciiTheme="majorHAnsi" w:hAnsiTheme="majorHAnsi" w:cstheme="majorHAnsi"/>
+          <w:sz w:val="24"/>
+          <w:szCs w:val="24"/>
+        </w:rPr>
+        <w:t>Toe game.</w:t>
       </w:r>
       <w:r>
         <w:rPr>
@@ -257,48 +289,134 @@
           <w:sz w:val="24"/>
           <w:szCs w:val="24"/>
         </w:rPr>
-        <w:t xml:space="preserve">his tutorial assumes you have downloaded both R and RStudio and </w:t>
-      </w:r>
-      <w:r>
-        <w:rPr>
-          <w:rFonts w:asciiTheme="majorHAnsi" w:hAnsiTheme="majorHAnsi" w:cstheme="majorHAnsi"/>
-          <w:sz w:val="24"/>
-          <w:szCs w:val="24"/>
-        </w:rPr>
-        <w:t>can</w:t>
-      </w:r>
-      <w:r>
-        <w:rPr>
-          <w:rFonts w:asciiTheme="majorHAnsi" w:hAnsiTheme="majorHAnsi" w:cstheme="majorHAnsi"/>
-          <w:sz w:val="24"/>
-          <w:szCs w:val="24"/>
-        </w:rPr>
-        <w:t xml:space="preserve"> navigate the 4 panels</w:t>
-      </w:r>
-      <w:r>
-        <w:rPr>
-          <w:rFonts w:asciiTheme="majorHAnsi" w:hAnsiTheme="majorHAnsi" w:cstheme="majorHAnsi"/>
-          <w:sz w:val="24"/>
-          <w:szCs w:val="24"/>
-        </w:rPr>
-        <w:t xml:space="preserve"> of RStudio (source, console, environment, plotting). R can be downloaded here: RStudio can be downloaded here:</w:t>
-      </w:r>
-    </w:p>
-    <w:p>
-      <w:pPr>
-        <w:rPr>
-          <w:rFonts w:asciiTheme="majorHAnsi" w:hAnsiTheme="majorHAnsi" w:cstheme="majorHAnsi"/>
-          <w:sz w:val="24"/>
-          <w:szCs w:val="24"/>
-        </w:rPr>
-      </w:pPr>
-      <w:r>
-        <w:rPr>
-          <w:rFonts w:asciiTheme="majorHAnsi" w:hAnsiTheme="majorHAnsi" w:cstheme="majorHAnsi"/>
-          <w:sz w:val="24"/>
-          <w:szCs w:val="24"/>
-        </w:rPr>
-        <w:t>User inputs occur completely within the source window (top-left) and the game outputs are viewed in the console and plotting windows.</w:t>
+        <w:t xml:space="preserve">his </w:t>
+      </w:r>
+      <w:r>
+        <w:rPr>
+          <w:rFonts w:asciiTheme="majorHAnsi" w:hAnsiTheme="majorHAnsi" w:cstheme="majorHAnsi"/>
+          <w:sz w:val="24"/>
+          <w:szCs w:val="24"/>
+        </w:rPr>
+        <w:t>game</w:t>
+      </w:r>
+      <w:r>
+        <w:rPr>
+          <w:rFonts w:asciiTheme="majorHAnsi" w:hAnsiTheme="majorHAnsi" w:cstheme="majorHAnsi"/>
+          <w:sz w:val="24"/>
+          <w:szCs w:val="24"/>
+        </w:rPr>
+        <w:t xml:space="preserve"> </w:t>
+      </w:r>
+      <w:r>
+        <w:rPr>
+          <w:rFonts w:asciiTheme="majorHAnsi" w:hAnsiTheme="majorHAnsi" w:cstheme="majorHAnsi"/>
+          <w:sz w:val="24"/>
+          <w:szCs w:val="24"/>
+        </w:rPr>
+        <w:t>relies on</w:t>
+      </w:r>
+      <w:r>
+        <w:rPr>
+          <w:rFonts w:asciiTheme="majorHAnsi" w:hAnsiTheme="majorHAnsi" w:cstheme="majorHAnsi"/>
+          <w:sz w:val="24"/>
+          <w:szCs w:val="24"/>
+        </w:rPr>
+        <w:t xml:space="preserve"> R and </w:t>
+      </w:r>
+      <w:r>
+        <w:rPr>
+          <w:rFonts w:asciiTheme="majorHAnsi" w:hAnsiTheme="majorHAnsi" w:cstheme="majorHAnsi"/>
+          <w:sz w:val="24"/>
+          <w:szCs w:val="24"/>
+        </w:rPr>
+        <w:t xml:space="preserve">performs best when run in </w:t>
+      </w:r>
+      <w:r>
+        <w:rPr>
+          <w:rFonts w:asciiTheme="majorHAnsi" w:hAnsiTheme="majorHAnsi" w:cstheme="majorHAnsi"/>
+          <w:sz w:val="24"/>
+          <w:szCs w:val="24"/>
+        </w:rPr>
+        <w:t>RStudio</w:t>
+      </w:r>
+      <w:r>
+        <w:rPr>
+          <w:rFonts w:asciiTheme="majorHAnsi" w:hAnsiTheme="majorHAnsi" w:cstheme="majorHAnsi"/>
+          <w:sz w:val="24"/>
+          <w:szCs w:val="24"/>
+        </w:rPr>
+        <w:t>.</w:t>
+      </w:r>
+      <w:r>
+        <w:rPr>
+          <w:rFonts w:asciiTheme="majorHAnsi" w:hAnsiTheme="majorHAnsi" w:cstheme="majorHAnsi"/>
+          <w:sz w:val="24"/>
+          <w:szCs w:val="24"/>
+        </w:rPr>
+        <w:t xml:space="preserve"> </w:t>
+      </w:r>
+      <w:r>
+        <w:rPr>
+          <w:rFonts w:asciiTheme="majorHAnsi" w:hAnsiTheme="majorHAnsi" w:cstheme="majorHAnsi"/>
+          <w:sz w:val="24"/>
+          <w:szCs w:val="24"/>
+        </w:rPr>
+        <w:t xml:space="preserve">R can be downloaded here: </w:t>
+      </w:r>
+      <w:hyperlink r:id="rId4" w:history="1">
+        <w:r>
+          <w:rPr>
+            <w:rStyle w:val="Hyperlink"/>
+            <w:rFonts w:asciiTheme="majorHAnsi" w:hAnsiTheme="majorHAnsi" w:cstheme="majorHAnsi"/>
+            <w:sz w:val="24"/>
+            <w:szCs w:val="24"/>
+          </w:rPr>
+          <w:t>https://www.r-project.org/</w:t>
+        </w:r>
+      </w:hyperlink>
+      <w:r>
+        <w:rPr>
+          <w:rFonts w:asciiTheme="majorHAnsi" w:hAnsiTheme="majorHAnsi" w:cstheme="majorHAnsi"/>
+          <w:sz w:val="24"/>
+          <w:szCs w:val="24"/>
+        </w:rPr>
+        <w:t xml:space="preserve"> RStudio can be downloaded here: </w:t>
+      </w:r>
+      <w:hyperlink r:id="rId5" w:history="1">
+        <w:r>
+          <w:rPr>
+            <w:rStyle w:val="Hyperlink"/>
+            <w:rFonts w:asciiTheme="majorHAnsi" w:hAnsiTheme="majorHAnsi" w:cstheme="majorHAnsi"/>
+            <w:sz w:val="24"/>
+            <w:szCs w:val="24"/>
+          </w:rPr>
+          <w:t>https://www.rstudio.com/products/rstudio/download/</w:t>
+        </w:r>
+      </w:hyperlink>
+    </w:p>
+    <w:p>
+      <w:pPr>
+        <w:rPr>
+          <w:rFonts w:asciiTheme="majorHAnsi" w:hAnsiTheme="majorHAnsi" w:cstheme="majorHAnsi"/>
+          <w:sz w:val="24"/>
+          <w:szCs w:val="24"/>
+        </w:rPr>
+      </w:pPr>
+      <w:r>
+        <w:rPr>
+          <w:rFonts w:asciiTheme="majorHAnsi" w:hAnsiTheme="majorHAnsi" w:cstheme="majorHAnsi"/>
+          <w:sz w:val="24"/>
+          <w:szCs w:val="24"/>
+        </w:rPr>
+        <w:t xml:space="preserve">RStudio is made up of </w:t>
+      </w:r>
+      <w:r>
+        <w:rPr>
+          <w:rFonts w:asciiTheme="majorHAnsi" w:hAnsiTheme="majorHAnsi" w:cstheme="majorHAnsi"/>
+          <w:sz w:val="24"/>
+          <w:szCs w:val="24"/>
+        </w:rPr>
+        <w:t>4 panels (source, console, environment, plotting). User inputs occur completely within the RStudio source window (top-left) and the game outputs are viewed in the console and plotting windows.</w:t>
       </w:r>
     </w:p>
     <w:p>
@@ -318,16 +436,15 @@
         </w:rPr>
         <w:t xml:space="preserve">Finally, this game relies on 2 R packages: </w:t>
       </w:r>
-      <w:proofErr w:type="spellStart"/>
-      <w:r>
-        <w:rPr>
-          <w:rFonts w:asciiTheme="majorHAnsi" w:hAnsiTheme="majorHAnsi" w:cstheme="majorHAnsi"/>
+      <w:r>
+        <w:rPr>
+          <w:rFonts w:asciiTheme="majorHAnsi" w:hAnsiTheme="majorHAnsi" w:cstheme="majorHAnsi"/>
+          <w:i/>
           <w:sz w:val="24"/>
           <w:szCs w:val="24"/>
         </w:rPr>
         <w:t>sp</w:t>
       </w:r>
-      <w:proofErr w:type="spellEnd"/>
       <w:r>
         <w:rPr>
           <w:rFonts w:asciiTheme="majorHAnsi" w:hAnsiTheme="majorHAnsi" w:cstheme="majorHAnsi"/>
@@ -336,23 +453,30 @@
         </w:rPr>
         <w:t xml:space="preserve"> and </w:t>
       </w:r>
-      <w:proofErr w:type="spellStart"/>
-      <w:r>
-        <w:rPr>
-          <w:rFonts w:asciiTheme="majorHAnsi" w:hAnsiTheme="majorHAnsi" w:cstheme="majorHAnsi"/>
+      <w:r>
+        <w:rPr>
+          <w:rFonts w:asciiTheme="majorHAnsi" w:hAnsiTheme="majorHAnsi" w:cstheme="majorHAnsi"/>
+          <w:i/>
           <w:sz w:val="24"/>
           <w:szCs w:val="24"/>
         </w:rPr>
         <w:t>rgeos</w:t>
       </w:r>
-      <w:proofErr w:type="spellEnd"/>
-      <w:r>
-        <w:rPr>
-          <w:rFonts w:asciiTheme="majorHAnsi" w:hAnsiTheme="majorHAnsi" w:cstheme="majorHAnsi"/>
-          <w:sz w:val="24"/>
-          <w:szCs w:val="24"/>
-        </w:rPr>
-        <w:t xml:space="preserve">. If you try running </w:t>
+      <w:r>
+        <w:rPr>
+          <w:rFonts w:asciiTheme="majorHAnsi" w:hAnsiTheme="majorHAnsi" w:cstheme="majorHAnsi"/>
+          <w:sz w:val="24"/>
+          <w:szCs w:val="24"/>
+        </w:rPr>
+        <w:t>. If you are seeing error messages like</w:t>
+      </w:r>
+      <w:r>
+        <w:rPr>
+          <w:rFonts w:asciiTheme="majorHAnsi" w:hAnsiTheme="majorHAnsi" w:cstheme="majorHAnsi"/>
+          <w:sz w:val="24"/>
+          <w:szCs w:val="24"/>
+        </w:rPr>
+        <w:t xml:space="preserve">: </w:t>
       </w:r>
       <w:bookmarkStart w:id="0" w:name="_GoBack"/>
       <w:bookmarkEnd w:id="0"/>
@@ -442,43 +566,7 @@
           <w:sz w:val="24"/>
           <w:szCs w:val="24"/>
         </w:rPr>
-        <w:t>As you probably know, Tic-Tac-Toe is a game where players compete within a 3x3 cell grid to place their respective symbols (</w:t>
-      </w:r>
-      <w:proofErr w:type="spellStart"/>
-      <w:r>
-        <w:rPr>
-          <w:rFonts w:asciiTheme="majorHAnsi" w:hAnsiTheme="majorHAnsi" w:cstheme="majorHAnsi"/>
-          <w:sz w:val="24"/>
-          <w:szCs w:val="24"/>
-        </w:rPr>
-        <w:t>Xs</w:t>
-      </w:r>
-      <w:proofErr w:type="spellEnd"/>
-      <w:r>
-        <w:rPr>
-          <w:rFonts w:asciiTheme="majorHAnsi" w:hAnsiTheme="majorHAnsi" w:cstheme="majorHAnsi"/>
-          <w:sz w:val="24"/>
-          <w:szCs w:val="24"/>
-        </w:rPr>
-        <w:t xml:space="preserve"> or </w:t>
-      </w:r>
-      <w:proofErr w:type="spellStart"/>
-      <w:r>
-        <w:rPr>
-          <w:rFonts w:asciiTheme="majorHAnsi" w:hAnsiTheme="majorHAnsi" w:cstheme="majorHAnsi"/>
-          <w:sz w:val="24"/>
-          <w:szCs w:val="24"/>
-        </w:rPr>
-        <w:t>Os</w:t>
-      </w:r>
-      <w:proofErr w:type="spellEnd"/>
-      <w:r>
-        <w:rPr>
-          <w:rFonts w:asciiTheme="majorHAnsi" w:hAnsiTheme="majorHAnsi" w:cstheme="majorHAnsi"/>
-          <w:sz w:val="24"/>
-          <w:szCs w:val="24"/>
-        </w:rPr>
-        <w:t>) in a horizontal, vertical, or diagonal line. In this version of Tic-Tac-Toe, you will be playing against a computer.</w:t>
+        <w:t>As you probably know, Tic-Tac-Toe is a game where players compete within a 3x3 cell grid to place their respective symbols (Xs or Os) in a horizontal, vertical, or diagonal line. In this version of Tic-Tac-Toe, you will be playing against a computer.</w:t>
       </w:r>
     </w:p>
     <w:p>
@@ -503,7 +591,7 @@
 </file>
 
 <file path=word/styles.xml><?xml version="1.0" encoding="utf-8"?>
-<w:styles xmlns:mc="http://schemas.openxmlformats.org/markup-compatibility/2006" xmlns:r="http://schemas.openxmlformats.org/officeDocument/2006/relationships" xmlns:w="http://schemas.openxmlformats.org/wordprocessingml/2006/main" xmlns:w14="http://schemas.microsoft.com/office/word/2010/wordml" xmlns:w15="http://schemas.microsoft.com/office/word/2012/wordml" xmlns:w16cid="http://schemas.microsoft.com/office/word/2016/wordml/cid" xmlns:w16se="http://schemas.microsoft.com/office/word/2015/wordml/symex" mc:Ignorable="w14 w15 w16se w16cid">
+<w:styles xmlns:mc="http://schemas.openxmlformats.org/markup-compatibility/2006" xmlns:r="http://schemas.openxmlformats.org/officeDocument/2006/relationships" xmlns:w="http://schemas.openxmlformats.org/wordprocessingml/2006/main" xmlns:w14="http://schemas.microsoft.com/office/word/2010/wordml" xmlns:w15="http://schemas.microsoft.com/office/word/2012/wordml" xmlns:w16se="http://schemas.microsoft.com/office/word/2015/wordml/symex" mc:Ignorable="w14 w15 w16se">
   <w:docDefaults>
     <w:rPrDefault>
       <w:rPr>
@@ -519,7 +607,7 @@
       </w:pPr>
     </w:pPrDefault>
   </w:docDefaults>
-  <w:latentStyles w:defLockedState="0" w:defUIPriority="99" w:defSemiHidden="0" w:defUnhideWhenUsed="0" w:defQFormat="0" w:count="375">
+  <w:latentStyles w:defLockedState="0" w:defUIPriority="99" w:defSemiHidden="0" w:defUnhideWhenUsed="0" w:defQFormat="0" w:count="371">
     <w:lsdException w:name="Normal" w:uiPriority="0" w:qFormat="1"/>
     <w:lsdException w:name="heading 1" w:uiPriority="9" w:qFormat="1"/>
     <w:lsdException w:name="heading 2" w:semiHidden="1" w:uiPriority="9" w:unhideWhenUsed="1" w:qFormat="1"/>
@@ -891,10 +979,6 @@
     <w:lsdException w:name="List Table 5 Dark Accent 6" w:uiPriority="50"/>
     <w:lsdException w:name="List Table 6 Colorful Accent 6" w:uiPriority="51"/>
     <w:lsdException w:name="List Table 7 Colorful Accent 6" w:uiPriority="52"/>
-    <w:lsdException w:name="Mention" w:semiHidden="1" w:unhideWhenUsed="1"/>
-    <w:lsdException w:name="Smart Hyperlink" w:semiHidden="1" w:unhideWhenUsed="1"/>
-    <w:lsdException w:name="Hashtag" w:semiHidden="1" w:unhideWhenUsed="1"/>
-    <w:lsdException w:name="Unresolved Mention" w:semiHidden="1" w:unhideWhenUsed="1"/>
   </w:latentStyles>
   <w:style w:type="paragraph" w:default="1" w:styleId="Normal">
     <w:name w:val="Normal"/>
@@ -926,6 +1010,17 @@
     <w:uiPriority w:val="99"/>
     <w:semiHidden/>
     <w:unhideWhenUsed/>
+  </w:style>
+  <w:style w:type="character" w:styleId="Hyperlink">
+    <w:name w:val="Hyperlink"/>
+    <w:basedOn w:val="DefaultParagraphFont"/>
+    <w:uiPriority w:val="99"/>
+    <w:unhideWhenUsed/>
+    <w:rsid w:val="0048610D"/>
+    <w:rPr>
+      <w:color w:val="0563C1" w:themeColor="hyperlink"/>
+      <w:u w:val="single"/>
+    </w:rPr>
   </w:style>
 </w:styles>
 </file>

</xml_diff>

<commit_message>
Finishing tutorial, starting how it works
</commit_message>
<xml_diff>
--- a/How to Play.docx
+++ b/How to Play.docx
@@ -1,33 +1,24 @@
 
 <file path=word/document.xml><?xml version="1.0" encoding="utf-8"?>
-<w:document xmlns:wpc="http://schemas.microsoft.com/office/word/2010/wordprocessingCanvas" xmlns:cx="http://schemas.microsoft.com/office/drawing/2014/chartex" xmlns:cx1="http://schemas.microsoft.com/office/drawing/2015/9/8/chartex" xmlns:cx2="http://schemas.microsoft.com/office/drawing/2015/10/21/chartex" xmlns:cx3="http://schemas.microsoft.com/office/drawing/2016/5/9/chartex" xmlns:cx4="http://schemas.microsoft.com/office/drawing/2016/5/10/chartex" xmlns:cx5="http://schemas.microsoft.com/office/drawing/2016/5/11/chartex" xmlns:cx6="http://schemas.microsoft.com/office/drawing/2016/5/12/chartex" xmlns:cx7="http://schemas.microsoft.com/office/drawing/2016/5/13/chartex" xmlns:cx8="http://schemas.microsoft.com/office/drawing/2016/5/14/chartex" xmlns:mc="http://schemas.openxmlformats.org/markup-compatibility/2006" xmlns:aink="http://schemas.microsoft.com/office/drawing/2016/ink" xmlns:am3d="http://schemas.microsoft.com/office/drawing/2017/model3d" xmlns:o="urn:schemas-microsoft-com:office:office" xmlns:r="http://schemas.openxmlformats.org/officeDocument/2006/relationships" xmlns:m="http://schemas.openxmlformats.org/officeDocument/2006/math" xmlns:v="urn:schemas-microsoft-com:vml" xmlns:wp14="http://schemas.microsoft.com/office/word/2010/wordprocessingDrawing" xmlns:wp="http://schemas.openxmlformats.org/drawingml/2006/wordprocessingDrawing" xmlns:w10="urn:schemas-microsoft-com:office:word" xmlns:w="http://schemas.openxmlformats.org/wordprocessingml/2006/main" xmlns:w14="http://schemas.microsoft.com/office/word/2010/wordml" xmlns:w15="http://schemas.microsoft.com/office/word/2012/wordml" xmlns:w16cid="http://schemas.microsoft.com/office/word/2016/wordml/cid" xmlns:w16se="http://schemas.microsoft.com/office/word/2015/wordml/symex" xmlns:wpg="http://schemas.microsoft.com/office/word/2010/wordprocessingGroup" xmlns:wpi="http://schemas.microsoft.com/office/word/2010/wordprocessingInk" xmlns:wne="http://schemas.microsoft.com/office/word/2006/wordml" xmlns:wps="http://schemas.microsoft.com/office/word/2010/wordprocessingShape" mc:Ignorable="w14 w15 w16se w16cid wp14">
+<w:document xmlns:wpc="http://schemas.microsoft.com/office/word/2010/wordprocessingCanvas" xmlns:cx="http://schemas.microsoft.com/office/drawing/2014/chartex" xmlns:mc="http://schemas.openxmlformats.org/markup-compatibility/2006" xmlns:o="urn:schemas-microsoft-com:office:office" xmlns:r="http://schemas.openxmlformats.org/officeDocument/2006/relationships" xmlns:m="http://schemas.openxmlformats.org/officeDocument/2006/math" xmlns:v="urn:schemas-microsoft-com:vml" xmlns:wp14="http://schemas.microsoft.com/office/word/2010/wordprocessingDrawing" xmlns:wp="http://schemas.openxmlformats.org/drawingml/2006/wordprocessingDrawing" xmlns:w10="urn:schemas-microsoft-com:office:word" xmlns:w="http://schemas.openxmlformats.org/wordprocessingml/2006/main" xmlns:w14="http://schemas.microsoft.com/office/word/2010/wordml" xmlns:w15="http://schemas.microsoft.com/office/word/2012/wordml" xmlns:w16se="http://schemas.microsoft.com/office/word/2015/wordml/symex" xmlns:wpg="http://schemas.microsoft.com/office/word/2010/wordprocessingGroup" xmlns:wpi="http://schemas.microsoft.com/office/word/2010/wordprocessingInk" xmlns:wne="http://schemas.microsoft.com/office/word/2006/wordml" xmlns:wps="http://schemas.microsoft.com/office/word/2010/wordprocessingShape" mc:Ignorable="w14 w15 w16se wp14">
   <w:body>
     <w:p>
       <w:pPr>
         <w:rPr>
           <w:rFonts w:asciiTheme="majorHAnsi" w:hAnsiTheme="majorHAnsi" w:cstheme="majorHAnsi"/>
           <w:b/>
-          <w:sz w:val="28"/>
-          <w:szCs w:val="28"/>
-        </w:rPr>
-      </w:pPr>
-      <w:r>
-        <w:rPr>
-          <w:rFonts w:asciiTheme="majorHAnsi" w:hAnsiTheme="majorHAnsi" w:cstheme="majorHAnsi"/>
-          <w:b/>
-          <w:sz w:val="28"/>
-          <w:szCs w:val="28"/>
-        </w:rPr>
-        <w:t>Welcome to Tic-Tac-Toe in R</w:t>
-      </w:r>
-      <w:r>
-        <w:rPr>
-          <w:rFonts w:asciiTheme="majorHAnsi" w:hAnsiTheme="majorHAnsi" w:cstheme="majorHAnsi"/>
-          <w:b/>
-          <w:sz w:val="28"/>
-          <w:szCs w:val="28"/>
-        </w:rPr>
-        <w:t>!</w:t>
+          <w:sz w:val="36"/>
+          <w:szCs w:val="36"/>
+        </w:rPr>
+      </w:pPr>
+      <w:r>
+        <w:rPr>
+          <w:rFonts w:asciiTheme="majorHAnsi" w:hAnsiTheme="majorHAnsi" w:cstheme="majorHAnsi"/>
+          <w:b/>
+          <w:sz w:val="36"/>
+          <w:szCs w:val="36"/>
+        </w:rPr>
+        <w:t>Welcome to Tic-Tac-Toe in R!</w:t>
       </w:r>
     </w:p>
     <w:p>
@@ -106,231 +97,20 @@
     <w:p>
       <w:pPr>
         <w:rPr>
-          <w:sz w:val="24"/>
-          <w:szCs w:val="24"/>
-        </w:rPr>
-      </w:pPr>
-      <w:r>
-        <w:rPr>
-          <w:rFonts w:asciiTheme="majorHAnsi" w:hAnsiTheme="majorHAnsi" w:cstheme="majorHAnsi"/>
-          <w:sz w:val="24"/>
-          <w:szCs w:val="24"/>
-        </w:rPr>
-        <w:t xml:space="preserve">The motivation behind </w:t>
-      </w:r>
-      <w:r>
-        <w:rPr>
-          <w:rFonts w:asciiTheme="majorHAnsi" w:hAnsiTheme="majorHAnsi" w:cstheme="majorHAnsi"/>
-          <w:sz w:val="24"/>
-          <w:szCs w:val="24"/>
-        </w:rPr>
-        <w:t>creating this</w:t>
-      </w:r>
-      <w:r>
-        <w:rPr>
-          <w:rFonts w:asciiTheme="majorHAnsi" w:hAnsiTheme="majorHAnsi" w:cstheme="majorHAnsi"/>
-          <w:sz w:val="24"/>
-          <w:szCs w:val="24"/>
-        </w:rPr>
-        <w:t xml:space="preserve"> game was </w:t>
-      </w:r>
-      <w:r>
-        <w:rPr>
-          <w:rFonts w:asciiTheme="majorHAnsi" w:hAnsiTheme="majorHAnsi" w:cstheme="majorHAnsi"/>
-          <w:sz w:val="24"/>
-          <w:szCs w:val="24"/>
-        </w:rPr>
-        <w:t xml:space="preserve">to introduce R in a fun way to </w:t>
-      </w:r>
-      <w:r>
-        <w:rPr>
-          <w:rFonts w:asciiTheme="majorHAnsi" w:hAnsiTheme="majorHAnsi" w:cstheme="majorHAnsi"/>
-          <w:sz w:val="24"/>
-          <w:szCs w:val="24"/>
-        </w:rPr>
-        <w:t xml:space="preserve">introduce R to those </w:t>
-      </w:r>
-      <w:r>
-        <w:rPr>
-          <w:rFonts w:asciiTheme="majorHAnsi" w:hAnsiTheme="majorHAnsi" w:cstheme="majorHAnsi"/>
-          <w:sz w:val="24"/>
-          <w:szCs w:val="24"/>
-        </w:rPr>
-        <w:t xml:space="preserve">who </w:t>
-      </w:r>
-      <w:r>
-        <w:rPr>
-          <w:rFonts w:asciiTheme="majorHAnsi" w:hAnsiTheme="majorHAnsi" w:cstheme="majorHAnsi"/>
-          <w:sz w:val="24"/>
-          <w:szCs w:val="24"/>
-        </w:rPr>
-        <w:t>are</w:t>
-      </w:r>
-      <w:r>
-        <w:rPr>
-          <w:rFonts w:asciiTheme="majorHAnsi" w:hAnsiTheme="majorHAnsi" w:cstheme="majorHAnsi"/>
-          <w:sz w:val="24"/>
-          <w:szCs w:val="24"/>
-        </w:rPr>
-        <w:t xml:space="preserve"> interest</w:t>
-      </w:r>
-      <w:r>
-        <w:rPr>
-          <w:rFonts w:asciiTheme="majorHAnsi" w:hAnsiTheme="majorHAnsi" w:cstheme="majorHAnsi"/>
-          <w:sz w:val="24"/>
-          <w:szCs w:val="24"/>
-        </w:rPr>
-        <w:t>ed</w:t>
-      </w:r>
-      <w:r>
-        <w:rPr>
-          <w:rFonts w:asciiTheme="majorHAnsi" w:hAnsiTheme="majorHAnsi" w:cstheme="majorHAnsi"/>
-          <w:sz w:val="24"/>
-          <w:szCs w:val="24"/>
-        </w:rPr>
-        <w:t xml:space="preserve"> in coding or who may rely on R or statistical programming languages in the future. It is supposed to be easy to </w:t>
-      </w:r>
-      <w:r>
-        <w:rPr>
-          <w:rFonts w:asciiTheme="majorHAnsi" w:hAnsiTheme="majorHAnsi" w:cstheme="majorHAnsi"/>
-          <w:sz w:val="24"/>
-          <w:szCs w:val="24"/>
-        </w:rPr>
-        <w:t xml:space="preserve">play </w:t>
-      </w:r>
-      <w:r>
-        <w:rPr>
-          <w:rFonts w:asciiTheme="majorHAnsi" w:hAnsiTheme="majorHAnsi" w:cstheme="majorHAnsi"/>
-          <w:sz w:val="24"/>
-          <w:szCs w:val="24"/>
-        </w:rPr>
-        <w:t>for</w:t>
-      </w:r>
-      <w:r>
-        <w:rPr>
-          <w:rFonts w:asciiTheme="majorHAnsi" w:hAnsiTheme="majorHAnsi" w:cstheme="majorHAnsi"/>
-          <w:sz w:val="24"/>
-          <w:szCs w:val="24"/>
-        </w:rPr>
-        <w:t xml:space="preserve"> </w:t>
-      </w:r>
-      <w:r>
-        <w:rPr>
-          <w:rFonts w:asciiTheme="majorHAnsi" w:hAnsiTheme="majorHAnsi" w:cstheme="majorHAnsi"/>
-          <w:sz w:val="24"/>
-          <w:szCs w:val="24"/>
-        </w:rPr>
-        <w:t>R</w:t>
-      </w:r>
-      <w:r>
-        <w:rPr>
-          <w:rFonts w:asciiTheme="majorHAnsi" w:hAnsiTheme="majorHAnsi" w:cstheme="majorHAnsi"/>
-          <w:sz w:val="24"/>
-          <w:szCs w:val="24"/>
-        </w:rPr>
-        <w:t xml:space="preserve"> beginners</w:t>
-      </w:r>
-      <w:r>
-        <w:rPr>
-          <w:rFonts w:asciiTheme="majorHAnsi" w:hAnsiTheme="majorHAnsi" w:cstheme="majorHAnsi"/>
-          <w:sz w:val="24"/>
-          <w:szCs w:val="24"/>
-        </w:rPr>
-        <w:t xml:space="preserve"> while also allowing players to go into the source code directly to see specifically how this program runs.</w:t>
-      </w:r>
-    </w:p>
-    <w:p>
-      <w:pPr>
-        <w:rPr>
-          <w:rFonts w:asciiTheme="majorHAnsi" w:hAnsiTheme="majorHAnsi" w:cstheme="majorHAnsi"/>
-          <w:sz w:val="24"/>
-          <w:szCs w:val="24"/>
-        </w:rPr>
-      </w:pPr>
-    </w:p>
-    <w:p>
-      <w:pPr>
-        <w:rPr>
-          <w:rFonts w:asciiTheme="majorHAnsi" w:hAnsiTheme="majorHAnsi" w:cstheme="majorHAnsi"/>
-          <w:b/>
-          <w:sz w:val="24"/>
-          <w:szCs w:val="24"/>
-        </w:rPr>
-      </w:pPr>
-      <w:r>
-        <w:rPr>
-          <w:rFonts w:asciiTheme="majorHAnsi" w:hAnsiTheme="majorHAnsi" w:cstheme="majorHAnsi"/>
-          <w:b/>
-          <w:sz w:val="24"/>
-          <w:szCs w:val="24"/>
-        </w:rPr>
-        <w:t>Getting started:</w:t>
-      </w:r>
-    </w:p>
-    <w:p>
-      <w:pPr>
-        <w:rPr>
-          <w:rFonts w:asciiTheme="majorHAnsi" w:hAnsiTheme="majorHAnsi" w:cstheme="majorHAnsi"/>
-          <w:sz w:val="24"/>
-          <w:szCs w:val="24"/>
-        </w:rPr>
-      </w:pPr>
-      <w:r>
-        <w:rPr>
-          <w:rFonts w:asciiTheme="majorHAnsi" w:hAnsiTheme="majorHAnsi" w:cstheme="majorHAnsi"/>
-          <w:sz w:val="24"/>
-          <w:szCs w:val="24"/>
-        </w:rPr>
-        <w:t>T</w:t>
-      </w:r>
-      <w:r>
-        <w:rPr>
-          <w:rFonts w:asciiTheme="majorHAnsi" w:hAnsiTheme="majorHAnsi" w:cstheme="majorHAnsi"/>
-          <w:sz w:val="24"/>
-          <w:szCs w:val="24"/>
-        </w:rPr>
-        <w:t xml:space="preserve">his </w:t>
-      </w:r>
-      <w:r>
-        <w:rPr>
-          <w:rFonts w:asciiTheme="majorHAnsi" w:hAnsiTheme="majorHAnsi" w:cstheme="majorHAnsi"/>
-          <w:sz w:val="24"/>
-          <w:szCs w:val="24"/>
-        </w:rPr>
-        <w:t>game</w:t>
-      </w:r>
-      <w:r>
-        <w:rPr>
-          <w:rFonts w:asciiTheme="majorHAnsi" w:hAnsiTheme="majorHAnsi" w:cstheme="majorHAnsi"/>
-          <w:sz w:val="24"/>
-          <w:szCs w:val="24"/>
-        </w:rPr>
-        <w:t xml:space="preserve"> </w:t>
-      </w:r>
-      <w:r>
-        <w:rPr>
-          <w:rFonts w:asciiTheme="majorHAnsi" w:hAnsiTheme="majorHAnsi" w:cstheme="majorHAnsi"/>
-          <w:sz w:val="24"/>
-          <w:szCs w:val="24"/>
-        </w:rPr>
-        <w:t>relies on</w:t>
-      </w:r>
-      <w:r>
-        <w:rPr>
-          <w:rFonts w:asciiTheme="majorHAnsi" w:hAnsiTheme="majorHAnsi" w:cstheme="majorHAnsi"/>
-          <w:sz w:val="24"/>
-          <w:szCs w:val="24"/>
-        </w:rPr>
-        <w:t xml:space="preserve"> R and </w:t>
-      </w:r>
-      <w:r>
-        <w:rPr>
-          <w:rFonts w:asciiTheme="majorHAnsi" w:hAnsiTheme="majorHAnsi" w:cstheme="majorHAnsi"/>
-          <w:sz w:val="24"/>
-          <w:szCs w:val="24"/>
-        </w:rPr>
-        <w:t xml:space="preserve">performs best when run in </w:t>
-      </w:r>
+          <w:rFonts w:asciiTheme="majorHAnsi" w:hAnsiTheme="majorHAnsi" w:cstheme="majorHAnsi"/>
+          <w:sz w:val="24"/>
+          <w:szCs w:val="24"/>
+        </w:rPr>
+      </w:pPr>
+      <w:r>
+        <w:rPr>
+          <w:rFonts w:asciiTheme="majorHAnsi" w:hAnsiTheme="majorHAnsi" w:cstheme="majorHAnsi"/>
+          <w:sz w:val="24"/>
+          <w:szCs w:val="24"/>
+        </w:rPr>
+        <w:t xml:space="preserve">This game relies on R and performs best when R is run through </w:t>
+      </w:r>
+      <w:proofErr w:type="spellStart"/>
       <w:r>
         <w:rPr>
           <w:rFonts w:asciiTheme="majorHAnsi" w:hAnsiTheme="majorHAnsi" w:cstheme="majorHAnsi"/>
@@ -339,29 +119,14 @@
         </w:rPr>
         <w:t>RStudio</w:t>
       </w:r>
-      <w:r>
-        <w:rPr>
-          <w:rFonts w:asciiTheme="majorHAnsi" w:hAnsiTheme="majorHAnsi" w:cstheme="majorHAnsi"/>
-          <w:sz w:val="24"/>
-          <w:szCs w:val="24"/>
-        </w:rPr>
-        <w:t>.</w:t>
-      </w:r>
-      <w:r>
-        <w:rPr>
-          <w:rFonts w:asciiTheme="majorHAnsi" w:hAnsiTheme="majorHAnsi" w:cstheme="majorHAnsi"/>
-          <w:sz w:val="24"/>
-          <w:szCs w:val="24"/>
-        </w:rPr>
-        <w:t xml:space="preserve"> </w:t>
-      </w:r>
-      <w:r>
-        <w:rPr>
-          <w:rFonts w:asciiTheme="majorHAnsi" w:hAnsiTheme="majorHAnsi" w:cstheme="majorHAnsi"/>
-          <w:sz w:val="24"/>
-          <w:szCs w:val="24"/>
-        </w:rPr>
-        <w:t xml:space="preserve">R can be downloaded here: </w:t>
+      <w:proofErr w:type="spellEnd"/>
+      <w:r>
+        <w:rPr>
+          <w:rFonts w:asciiTheme="majorHAnsi" w:hAnsiTheme="majorHAnsi" w:cstheme="majorHAnsi"/>
+          <w:sz w:val="24"/>
+          <w:szCs w:val="24"/>
+        </w:rPr>
+        <w:t xml:space="preserve">. R can be downloaded here: </w:t>
       </w:r>
       <w:hyperlink r:id="rId5" w:history="1">
         <w:r>
@@ -380,7 +145,25 @@
           <w:sz w:val="24"/>
           <w:szCs w:val="24"/>
         </w:rPr>
-        <w:t xml:space="preserve"> RStudio can be downloaded here: </w:t>
+        <w:t xml:space="preserve"> </w:t>
+      </w:r>
+      <w:proofErr w:type="spellStart"/>
+      <w:r>
+        <w:rPr>
+          <w:rFonts w:asciiTheme="majorHAnsi" w:hAnsiTheme="majorHAnsi" w:cstheme="majorHAnsi"/>
+          <w:sz w:val="24"/>
+          <w:szCs w:val="24"/>
+        </w:rPr>
+        <w:t>RStudio</w:t>
+      </w:r>
+      <w:proofErr w:type="spellEnd"/>
+      <w:r>
+        <w:rPr>
+          <w:rFonts w:asciiTheme="majorHAnsi" w:hAnsiTheme="majorHAnsi" w:cstheme="majorHAnsi"/>
+          <w:sz w:val="24"/>
+          <w:szCs w:val="24"/>
+        </w:rPr>
+        <w:t xml:space="preserve"> can be downloaded here: </w:t>
       </w:r>
       <w:hyperlink r:id="rId6" w:history="1">
         <w:r>
@@ -398,17 +181,231 @@
       <w:pPr>
         <w:rPr>
           <w:rFonts w:asciiTheme="majorHAnsi" w:hAnsiTheme="majorHAnsi" w:cstheme="majorHAnsi"/>
-          <w:sz w:val="24"/>
-          <w:szCs w:val="24"/>
-        </w:rPr>
-      </w:pPr>
-      <w:r>
-        <w:rPr>
-          <w:rFonts w:asciiTheme="majorHAnsi" w:hAnsiTheme="majorHAnsi" w:cstheme="majorHAnsi"/>
-          <w:sz w:val="24"/>
-          <w:szCs w:val="24"/>
-        </w:rPr>
-        <w:t>RStudio is made up of 4 panels (source, console, environment, plotting). User inputs occur completely within the RStudio source window (top-left) and the game outputs are viewed in the console and plotting windows.</w:t>
+          <w:sz w:val="28"/>
+          <w:szCs w:val="28"/>
+        </w:rPr>
+      </w:pPr>
+    </w:p>
+    <w:p>
+      <w:pPr>
+        <w:rPr>
+          <w:rFonts w:asciiTheme="majorHAnsi" w:hAnsiTheme="majorHAnsi" w:cstheme="majorHAnsi"/>
+          <w:b/>
+          <w:sz w:val="28"/>
+          <w:szCs w:val="28"/>
+          <w:u w:val="single"/>
+        </w:rPr>
+      </w:pPr>
+      <w:r>
+        <w:rPr>
+          <w:rFonts w:asciiTheme="majorHAnsi" w:hAnsiTheme="majorHAnsi" w:cstheme="majorHAnsi"/>
+          <w:b/>
+          <w:sz w:val="28"/>
+          <w:szCs w:val="28"/>
+          <w:u w:val="single"/>
+        </w:rPr>
+        <w:t>Getting started:</w:t>
+      </w:r>
+    </w:p>
+    <w:p>
+      <w:pPr>
+        <w:rPr>
+          <w:rFonts w:asciiTheme="majorHAnsi" w:hAnsiTheme="majorHAnsi" w:cstheme="majorHAnsi"/>
+          <w:sz w:val="24"/>
+          <w:szCs w:val="24"/>
+        </w:rPr>
+      </w:pPr>
+      <w:r>
+        <w:rPr>
+          <w:rFonts w:asciiTheme="majorHAnsi" w:hAnsiTheme="majorHAnsi" w:cstheme="majorHAnsi"/>
+          <w:sz w:val="24"/>
+          <w:szCs w:val="24"/>
+        </w:rPr>
+        <w:t xml:space="preserve">To open the game, both the </w:t>
+      </w:r>
+      <w:r>
+        <w:rPr>
+          <w:rFonts w:asciiTheme="majorHAnsi" w:hAnsiTheme="majorHAnsi" w:cstheme="majorHAnsi"/>
+          <w:b/>
+          <w:sz w:val="24"/>
+          <w:szCs w:val="24"/>
+        </w:rPr>
+        <w:t>TicTacToe</w:t>
+      </w:r>
+      <w:r>
+        <w:rPr>
+          <w:rFonts w:asciiTheme="majorHAnsi" w:hAnsiTheme="majorHAnsi" w:cstheme="majorHAnsi"/>
+          <w:b/>
+          <w:sz w:val="24"/>
+          <w:szCs w:val="24"/>
+        </w:rPr>
+        <w:t>_</w:t>
+      </w:r>
+      <w:r>
+        <w:rPr>
+          <w:rFonts w:asciiTheme="majorHAnsi" w:hAnsiTheme="majorHAnsi" w:cstheme="majorHAnsi"/>
+          <w:b/>
+          <w:sz w:val="24"/>
+          <w:szCs w:val="24"/>
+        </w:rPr>
+        <w:t>1of2</w:t>
+      </w:r>
+      <w:r>
+        <w:rPr>
+          <w:rFonts w:asciiTheme="majorHAnsi" w:hAnsiTheme="majorHAnsi" w:cstheme="majorHAnsi"/>
+          <w:sz w:val="24"/>
+          <w:szCs w:val="24"/>
+        </w:rPr>
+        <w:t xml:space="preserve"> (R project file) and </w:t>
+      </w:r>
+      <w:r>
+        <w:rPr>
+          <w:rFonts w:asciiTheme="majorHAnsi" w:hAnsiTheme="majorHAnsi" w:cstheme="majorHAnsi"/>
+          <w:b/>
+          <w:sz w:val="24"/>
+          <w:szCs w:val="24"/>
+        </w:rPr>
+        <w:t>TicTacToe</w:t>
+      </w:r>
+      <w:r>
+        <w:rPr>
+          <w:rFonts w:asciiTheme="majorHAnsi" w:hAnsiTheme="majorHAnsi" w:cstheme="majorHAnsi"/>
+          <w:b/>
+          <w:sz w:val="24"/>
+          <w:szCs w:val="24"/>
+        </w:rPr>
+        <w:t>_</w:t>
+      </w:r>
+      <w:r>
+        <w:rPr>
+          <w:rFonts w:asciiTheme="majorHAnsi" w:hAnsiTheme="majorHAnsi" w:cstheme="majorHAnsi"/>
+          <w:b/>
+          <w:sz w:val="24"/>
+          <w:szCs w:val="24"/>
+        </w:rPr>
+        <w:t>2of2</w:t>
+      </w:r>
+      <w:r>
+        <w:rPr>
+          <w:rFonts w:asciiTheme="majorHAnsi" w:hAnsiTheme="majorHAnsi" w:cstheme="majorHAnsi"/>
+          <w:sz w:val="24"/>
+          <w:szCs w:val="24"/>
+        </w:rPr>
+        <w:t xml:space="preserve"> (R file) files need to be loaded. There are multiple ways to do this – I suggest first opening the </w:t>
+      </w:r>
+      <w:r>
+        <w:rPr>
+          <w:rFonts w:asciiTheme="majorHAnsi" w:hAnsiTheme="majorHAnsi" w:cstheme="majorHAnsi"/>
+          <w:b/>
+          <w:sz w:val="24"/>
+          <w:szCs w:val="24"/>
+        </w:rPr>
+        <w:t>TicTacToe</w:t>
+      </w:r>
+      <w:r>
+        <w:rPr>
+          <w:rFonts w:asciiTheme="majorHAnsi" w:hAnsiTheme="majorHAnsi" w:cstheme="majorHAnsi"/>
+          <w:b/>
+          <w:sz w:val="24"/>
+          <w:szCs w:val="24"/>
+        </w:rPr>
+        <w:t>_</w:t>
+      </w:r>
+      <w:r>
+        <w:rPr>
+          <w:rFonts w:asciiTheme="majorHAnsi" w:hAnsiTheme="majorHAnsi" w:cstheme="majorHAnsi"/>
+          <w:b/>
+          <w:sz w:val="24"/>
+          <w:szCs w:val="24"/>
+        </w:rPr>
+        <w:t>1of2</w:t>
+      </w:r>
+      <w:r>
+        <w:rPr>
+          <w:rFonts w:asciiTheme="majorHAnsi" w:hAnsiTheme="majorHAnsi" w:cstheme="majorHAnsi"/>
+          <w:sz w:val="24"/>
+          <w:szCs w:val="24"/>
+        </w:rPr>
+        <w:t xml:space="preserve"> file and then opening the </w:t>
+      </w:r>
+      <w:r>
+        <w:rPr>
+          <w:rFonts w:asciiTheme="majorHAnsi" w:hAnsiTheme="majorHAnsi" w:cstheme="majorHAnsi"/>
+          <w:b/>
+          <w:sz w:val="24"/>
+          <w:szCs w:val="24"/>
+        </w:rPr>
+        <w:t>TicTacToe</w:t>
+      </w:r>
+      <w:r>
+        <w:rPr>
+          <w:rFonts w:asciiTheme="majorHAnsi" w:hAnsiTheme="majorHAnsi" w:cstheme="majorHAnsi"/>
+          <w:b/>
+          <w:sz w:val="24"/>
+          <w:szCs w:val="24"/>
+        </w:rPr>
+        <w:t>_</w:t>
+      </w:r>
+      <w:r>
+        <w:rPr>
+          <w:rFonts w:asciiTheme="majorHAnsi" w:hAnsiTheme="majorHAnsi" w:cstheme="majorHAnsi"/>
+          <w:b/>
+          <w:sz w:val="24"/>
+          <w:szCs w:val="24"/>
+        </w:rPr>
+        <w:t>2of2</w:t>
+      </w:r>
+      <w:r>
+        <w:rPr>
+          <w:rFonts w:asciiTheme="majorHAnsi" w:hAnsiTheme="majorHAnsi" w:cstheme="majorHAnsi"/>
+          <w:b/>
+          <w:sz w:val="24"/>
+          <w:szCs w:val="24"/>
+        </w:rPr>
+        <w:t xml:space="preserve"> file.</w:t>
+      </w:r>
+    </w:p>
+    <w:p>
+      <w:pPr>
+        <w:rPr>
+          <w:rFonts w:asciiTheme="majorHAnsi" w:hAnsiTheme="majorHAnsi" w:cstheme="majorHAnsi"/>
+          <w:sz w:val="24"/>
+          <w:szCs w:val="24"/>
+        </w:rPr>
+      </w:pPr>
+      <w:proofErr w:type="spellStart"/>
+      <w:r>
+        <w:rPr>
+          <w:rFonts w:asciiTheme="majorHAnsi" w:hAnsiTheme="majorHAnsi" w:cstheme="majorHAnsi"/>
+          <w:sz w:val="24"/>
+          <w:szCs w:val="24"/>
+        </w:rPr>
+        <w:t>RStudio</w:t>
+      </w:r>
+      <w:proofErr w:type="spellEnd"/>
+      <w:r>
+        <w:rPr>
+          <w:rFonts w:asciiTheme="majorHAnsi" w:hAnsiTheme="majorHAnsi" w:cstheme="majorHAnsi"/>
+          <w:sz w:val="24"/>
+          <w:szCs w:val="24"/>
+        </w:rPr>
+        <w:t xml:space="preserve"> is made up of 4 panels (source, console, environment, plotting). User inputs </w:t>
+      </w:r>
+      <w:r>
+        <w:rPr>
+          <w:rFonts w:asciiTheme="majorHAnsi" w:hAnsiTheme="majorHAnsi" w:cstheme="majorHAnsi"/>
+          <w:sz w:val="24"/>
+          <w:szCs w:val="24"/>
+        </w:rPr>
+        <w:t xml:space="preserve">for this game </w:t>
+      </w:r>
+      <w:r>
+        <w:rPr>
+          <w:rFonts w:asciiTheme="majorHAnsi" w:hAnsiTheme="majorHAnsi" w:cstheme="majorHAnsi"/>
+          <w:sz w:val="24"/>
+          <w:szCs w:val="24"/>
+        </w:rPr>
+        <w:t>occur completely within the RStudio source window (top-left) and the game outputs are viewed in the console and plotting windows.</w:t>
       </w:r>
     </w:p>
     <w:p>
@@ -471,14 +468,6 @@
           <w:sz w:val="24"/>
           <w:szCs w:val="24"/>
         </w:rPr>
-        <w:t xml:space="preserve">: </w:t>
-      </w:r>
-      <w:r>
-        <w:rPr>
-          <w:rFonts w:asciiTheme="majorHAnsi" w:hAnsiTheme="majorHAnsi" w:cstheme="majorHAnsi"/>
-          <w:sz w:val="24"/>
-          <w:szCs w:val="24"/>
-        </w:rPr>
         <w:t xml:space="preserve"> </w:t>
       </w:r>
     </w:p>
@@ -486,18 +475,132 @@
       <w:pPr>
         <w:rPr>
           <w:rFonts w:asciiTheme="majorHAnsi" w:hAnsiTheme="majorHAnsi" w:cstheme="majorHAnsi"/>
-          <w:b/>
-          <w:sz w:val="24"/>
-          <w:szCs w:val="24"/>
-        </w:rPr>
-      </w:pPr>
-      <w:r>
-        <w:rPr>
-          <w:rFonts w:asciiTheme="majorHAnsi" w:hAnsiTheme="majorHAnsi" w:cstheme="majorHAnsi"/>
-          <w:sz w:val="24"/>
-          <w:szCs w:val="24"/>
-        </w:rPr>
-        <w:t>These packages will need to be installed on your computer which</w:t>
+          <w:color w:val="FF0000"/>
+          <w:sz w:val="24"/>
+          <w:szCs w:val="24"/>
+        </w:rPr>
+      </w:pPr>
+      <w:r>
+        <w:rPr>
+          <w:rFonts w:asciiTheme="majorHAnsi" w:hAnsiTheme="majorHAnsi" w:cstheme="majorHAnsi"/>
+          <w:color w:val="FF0000"/>
+          <w:sz w:val="24"/>
+          <w:szCs w:val="24"/>
+        </w:rPr>
+        <w:t>Error in library(</w:t>
+      </w:r>
+      <w:proofErr w:type="spellStart"/>
+      <w:proofErr w:type="gramStart"/>
+      <w:r>
+        <w:rPr>
+          <w:rFonts w:asciiTheme="majorHAnsi" w:hAnsiTheme="majorHAnsi" w:cstheme="majorHAnsi"/>
+          <w:color w:val="FF0000"/>
+          <w:sz w:val="24"/>
+          <w:szCs w:val="24"/>
+        </w:rPr>
+        <w:t>sp</w:t>
+      </w:r>
+      <w:proofErr w:type="spellEnd"/>
+      <w:r>
+        <w:rPr>
+          <w:rFonts w:asciiTheme="majorHAnsi" w:hAnsiTheme="majorHAnsi" w:cstheme="majorHAnsi"/>
+          <w:color w:val="FF0000"/>
+          <w:sz w:val="24"/>
+          <w:szCs w:val="24"/>
+        </w:rPr>
+        <w:t>)</w:t>
+      </w:r>
+      <w:r>
+        <w:rPr>
+          <w:rFonts w:asciiTheme="majorHAnsi" w:hAnsiTheme="majorHAnsi" w:cstheme="majorHAnsi"/>
+          <w:color w:val="FF0000"/>
+          <w:sz w:val="24"/>
+          <w:szCs w:val="24"/>
+        </w:rPr>
+        <w:t xml:space="preserve"> </w:t>
+      </w:r>
+      <w:r>
+        <w:rPr>
+          <w:rFonts w:asciiTheme="majorHAnsi" w:hAnsiTheme="majorHAnsi" w:cstheme="majorHAnsi"/>
+          <w:color w:val="FF0000"/>
+          <w:sz w:val="24"/>
+          <w:szCs w:val="24"/>
+        </w:rPr>
+        <w:t xml:space="preserve"> :</w:t>
+      </w:r>
+      <w:proofErr w:type="gramEnd"/>
+      <w:r>
+        <w:rPr>
+          <w:rFonts w:asciiTheme="majorHAnsi" w:hAnsiTheme="majorHAnsi" w:cstheme="majorHAnsi"/>
+          <w:color w:val="FF0000"/>
+          <w:sz w:val="24"/>
+          <w:szCs w:val="24"/>
+        </w:rPr>
+        <w:t xml:space="preserve"> </w:t>
+      </w:r>
+      <w:r>
+        <w:rPr>
+          <w:rFonts w:asciiTheme="majorHAnsi" w:hAnsiTheme="majorHAnsi" w:cstheme="majorHAnsi"/>
+          <w:color w:val="FF0000"/>
+          <w:sz w:val="24"/>
+          <w:szCs w:val="24"/>
+        </w:rPr>
+        <w:t xml:space="preserve"> </w:t>
+      </w:r>
+      <w:r>
+        <w:rPr>
+          <w:rFonts w:asciiTheme="majorHAnsi" w:hAnsiTheme="majorHAnsi" w:cstheme="majorHAnsi"/>
+          <w:color w:val="FF0000"/>
+          <w:sz w:val="24"/>
+          <w:szCs w:val="24"/>
+        </w:rPr>
+        <w:t>there is no package called ‘</w:t>
+      </w:r>
+      <w:proofErr w:type="spellStart"/>
+      <w:r>
+        <w:rPr>
+          <w:rFonts w:asciiTheme="majorHAnsi" w:hAnsiTheme="majorHAnsi" w:cstheme="majorHAnsi"/>
+          <w:color w:val="FF0000"/>
+          <w:sz w:val="24"/>
+          <w:szCs w:val="24"/>
+        </w:rPr>
+        <w:t>sp</w:t>
+      </w:r>
+      <w:proofErr w:type="spellEnd"/>
+      <w:r>
+        <w:rPr>
+          <w:rFonts w:asciiTheme="majorHAnsi" w:hAnsiTheme="majorHAnsi" w:cstheme="majorHAnsi"/>
+          <w:color w:val="FF0000"/>
+          <w:sz w:val="24"/>
+          <w:szCs w:val="24"/>
+        </w:rPr>
+        <w:t>’</w:t>
+      </w:r>
+    </w:p>
+    <w:p>
+      <w:pPr>
+        <w:rPr>
+          <w:rFonts w:asciiTheme="majorHAnsi" w:hAnsiTheme="majorHAnsi" w:cstheme="majorHAnsi"/>
+          <w:b/>
+          <w:sz w:val="24"/>
+          <w:szCs w:val="24"/>
+        </w:rPr>
+      </w:pPr>
+      <w:r>
+        <w:rPr>
+          <w:rFonts w:asciiTheme="majorHAnsi" w:hAnsiTheme="majorHAnsi" w:cstheme="majorHAnsi"/>
+          <w:sz w:val="24"/>
+          <w:szCs w:val="24"/>
+        </w:rPr>
+        <w:t>it means t</w:t>
+      </w:r>
+      <w:r>
+        <w:rPr>
+          <w:rFonts w:asciiTheme="majorHAnsi" w:hAnsiTheme="majorHAnsi" w:cstheme="majorHAnsi"/>
+          <w:sz w:val="24"/>
+          <w:szCs w:val="24"/>
+        </w:rPr>
+        <w:t>hese packages will need to be installed on your computer which</w:t>
       </w:r>
       <w:r>
         <w:rPr>
@@ -573,16 +676,18 @@
         <w:rPr>
           <w:rFonts w:asciiTheme="majorHAnsi" w:hAnsiTheme="majorHAnsi" w:cstheme="majorHAnsi"/>
           <w:b/>
-          <w:sz w:val="24"/>
-          <w:szCs w:val="24"/>
-        </w:rPr>
-      </w:pPr>
-      <w:r>
-        <w:rPr>
-          <w:rFonts w:asciiTheme="majorHAnsi" w:hAnsiTheme="majorHAnsi" w:cstheme="majorHAnsi"/>
-          <w:b/>
-          <w:sz w:val="24"/>
-          <w:szCs w:val="24"/>
+          <w:sz w:val="28"/>
+          <w:szCs w:val="28"/>
+          <w:u w:val="single"/>
+        </w:rPr>
+      </w:pPr>
+      <w:r>
+        <w:rPr>
+          <w:rFonts w:asciiTheme="majorHAnsi" w:hAnsiTheme="majorHAnsi" w:cstheme="majorHAnsi"/>
+          <w:b/>
+          <w:sz w:val="28"/>
+          <w:szCs w:val="28"/>
+          <w:u w:val="single"/>
         </w:rPr>
         <w:t>Gameplay:</w:t>
       </w:r>
@@ -642,7 +747,56 @@
           <w:sz w:val="24"/>
           <w:szCs w:val="24"/>
         </w:rPr>
-        <w:t xml:space="preserve">The game is played by running the lines of code in the source window, with occasional user inputs at certain lines. To start, click on the beginning of the code (in the source window) and hit “Run” (can also do </w:t>
+        <w:t xml:space="preserve">The game is played by running </w:t>
+      </w:r>
+      <w:r>
+        <w:rPr>
+          <w:rFonts w:asciiTheme="majorHAnsi" w:hAnsiTheme="majorHAnsi" w:cstheme="majorHAnsi"/>
+          <w:sz w:val="24"/>
+          <w:szCs w:val="24"/>
+        </w:rPr>
+        <w:t>through the</w:t>
+      </w:r>
+      <w:r>
+        <w:rPr>
+          <w:rFonts w:asciiTheme="majorHAnsi" w:hAnsiTheme="majorHAnsi" w:cstheme="majorHAnsi"/>
+          <w:sz w:val="24"/>
+          <w:szCs w:val="24"/>
+        </w:rPr>
+        <w:t xml:space="preserve"> lines of code </w:t>
+      </w:r>
+      <w:r>
+        <w:rPr>
+          <w:rFonts w:asciiTheme="majorHAnsi" w:hAnsiTheme="majorHAnsi" w:cstheme="majorHAnsi"/>
+          <w:sz w:val="24"/>
+          <w:szCs w:val="24"/>
+        </w:rPr>
+        <w:t xml:space="preserve">sequentially </w:t>
+      </w:r>
+      <w:r>
+        <w:rPr>
+          <w:rFonts w:asciiTheme="majorHAnsi" w:hAnsiTheme="majorHAnsi" w:cstheme="majorHAnsi"/>
+          <w:sz w:val="24"/>
+          <w:szCs w:val="24"/>
+        </w:rPr>
+        <w:t xml:space="preserve">in the source window, with occasional user inputs at certain lines. </w:t>
+      </w:r>
+    </w:p>
+    <w:p>
+      <w:pPr>
+        <w:rPr>
+          <w:rFonts w:asciiTheme="majorHAnsi" w:hAnsiTheme="majorHAnsi" w:cstheme="majorHAnsi"/>
+          <w:sz w:val="24"/>
+          <w:szCs w:val="24"/>
+        </w:rPr>
+      </w:pPr>
+      <w:r>
+        <w:rPr>
+          <w:rFonts w:asciiTheme="majorHAnsi" w:hAnsiTheme="majorHAnsi" w:cstheme="majorHAnsi"/>
+          <w:sz w:val="24"/>
+          <w:szCs w:val="24"/>
+        </w:rPr>
+        <w:t xml:space="preserve">To start, click on the beginning of the code in the source window and hit “Run” (can also do </w:t>
       </w:r>
       <w:proofErr w:type="spellStart"/>
       <w:r>
@@ -694,7 +848,31 @@
           <w:sz w:val="24"/>
           <w:szCs w:val="24"/>
         </w:rPr>
-        <w:t>. You should be able to see the code executing in the console window and the game board appear in the plotting window. Now the game is setup and ready to go</w:t>
+        <w:t>. You should be able to see the code executing in the console window and the game board appear in the plotting window</w:t>
+      </w:r>
+      <w:r>
+        <w:rPr>
+          <w:rFonts w:asciiTheme="majorHAnsi" w:hAnsiTheme="majorHAnsi" w:cstheme="majorHAnsi"/>
+          <w:sz w:val="24"/>
+          <w:szCs w:val="24"/>
+        </w:rPr>
+        <w:t xml:space="preserve"> as you are running the code</w:t>
+      </w:r>
+      <w:r>
+        <w:rPr>
+          <w:rFonts w:asciiTheme="majorHAnsi" w:hAnsiTheme="majorHAnsi" w:cstheme="majorHAnsi"/>
+          <w:sz w:val="24"/>
+          <w:szCs w:val="24"/>
+        </w:rPr>
+        <w:t>. Now the game is setup and ready to go</w:t>
+      </w:r>
+      <w:r>
+        <w:rPr>
+          <w:rFonts w:asciiTheme="majorHAnsi" w:hAnsiTheme="majorHAnsi" w:cstheme="majorHAnsi"/>
+          <w:sz w:val="24"/>
+          <w:szCs w:val="24"/>
+        </w:rPr>
+        <w:t>.</w:t>
       </w:r>
     </w:p>
     <w:p>
@@ -809,39 +987,217 @@
           <w:sz w:val="24"/>
           <w:szCs w:val="24"/>
         </w:rPr>
-        <w:t>.</w:t>
-      </w:r>
-      <w:r>
-        <w:rPr>
-          <w:rFonts w:asciiTheme="majorHAnsi" w:hAnsiTheme="majorHAnsi" w:cstheme="majorHAnsi"/>
-          <w:sz w:val="24"/>
-          <w:szCs w:val="24"/>
-        </w:rPr>
-        <w:t xml:space="preserve"> Continue running the code until you reach “#Player Move 1”. </w:t>
-      </w:r>
-    </w:p>
-    <w:p/>
-    <w:p>
-      <w:r>
-        <w:rPr>
-          <w:b/>
-        </w:rPr>
-        <w:t>2.</w:t>
-      </w:r>
-      <w:r>
-        <w:t xml:space="preserve">  </w:t>
-      </w:r>
-      <w:r>
-        <w:rPr>
-          <w:b/>
-        </w:rPr>
-        <w:t xml:space="preserve"> </w:t>
-      </w:r>
-      <w:r>
-        <w:t xml:space="preserve">When you reach “#Player Move 1”, tell the computer where you want your first X to be placed. This is done by making “Move_1” = a number from 1-9. </w:t>
-      </w:r>
+        <w:t xml:space="preserve">. Continue running the code until you reach “#Player Move 1”. </w:t>
+      </w:r>
+    </w:p>
+    <w:p>
+      <w:pPr>
+        <w:rPr>
+          <w:rFonts w:asciiTheme="majorHAnsi" w:hAnsiTheme="majorHAnsi"/>
+          <w:sz w:val="24"/>
+          <w:szCs w:val="24"/>
+        </w:rPr>
+      </w:pPr>
       <w:bookmarkStart w:id="0" w:name="_GoBack"/>
       <w:bookmarkEnd w:id="0"/>
+      <w:r>
+        <w:rPr>
+          <w:rFonts w:asciiTheme="majorHAnsi" w:hAnsiTheme="majorHAnsi"/>
+          <w:b/>
+          <w:sz w:val="24"/>
+          <w:szCs w:val="24"/>
+        </w:rPr>
+        <w:lastRenderedPageBreak/>
+        <w:t>2.</w:t>
+      </w:r>
+      <w:r>
+        <w:rPr>
+          <w:rFonts w:asciiTheme="majorHAnsi" w:hAnsiTheme="majorHAnsi"/>
+          <w:sz w:val="24"/>
+          <w:szCs w:val="24"/>
+        </w:rPr>
+        <w:t xml:space="preserve">  </w:t>
+      </w:r>
+      <w:r>
+        <w:rPr>
+          <w:rFonts w:asciiTheme="majorHAnsi" w:hAnsiTheme="majorHAnsi"/>
+          <w:b/>
+          <w:sz w:val="24"/>
+          <w:szCs w:val="24"/>
+        </w:rPr>
+        <w:t xml:space="preserve"> </w:t>
+      </w:r>
+      <w:r>
+        <w:rPr>
+          <w:rFonts w:asciiTheme="majorHAnsi" w:hAnsiTheme="majorHAnsi"/>
+          <w:sz w:val="24"/>
+          <w:szCs w:val="24"/>
+        </w:rPr>
+        <w:t xml:space="preserve">When you reach “#Player Move 1”, tell the computer where you want your first X to be placed. This is done by making “Move_1” = a number from 1-9. </w:t>
+      </w:r>
+      <w:r>
+        <w:rPr>
+          <w:rFonts w:asciiTheme="majorHAnsi" w:hAnsiTheme="majorHAnsi"/>
+          <w:sz w:val="24"/>
+          <w:szCs w:val="24"/>
+        </w:rPr>
+        <w:t xml:space="preserve">The numbers correspond to places on the game board like so: </w:t>
+      </w:r>
+    </w:p>
+    <w:p>
+      <w:pPr>
+        <w:jc w:val="center"/>
+        <w:rPr>
+          <w:rFonts w:asciiTheme="majorHAnsi" w:hAnsiTheme="majorHAnsi"/>
+          <w:sz w:val="24"/>
+          <w:szCs w:val="24"/>
+        </w:rPr>
+      </w:pPr>
+      <w:r>
+        <w:rPr>
+          <w:noProof/>
+          <w:lang w:eastAsia="en-CA"/>
+        </w:rPr>
+        <w:drawing>
+          <wp:inline distT="0" distB="0" distL="0" distR="0" wp14:anchorId="4392DCA4" wp14:editId="37C3CE99">
+            <wp:extent cx="3338623" cy="3433650"/>
+            <wp:effectExtent l="0" t="0" r="0" b="0"/>
+            <wp:docPr id="1" name="Picture 1"/>
+            <wp:cNvGraphicFramePr>
+              <a:graphicFrameLocks xmlns:a="http://schemas.openxmlformats.org/drawingml/2006/main" noChangeAspect="1"/>
+            </wp:cNvGraphicFramePr>
+            <a:graphic xmlns:a="http://schemas.openxmlformats.org/drawingml/2006/main">
+              <a:graphicData uri="http://schemas.openxmlformats.org/drawingml/2006/picture">
+                <pic:pic xmlns:pic="http://schemas.openxmlformats.org/drawingml/2006/picture">
+                  <pic:nvPicPr>
+                    <pic:cNvPr id="1" name=""/>
+                    <pic:cNvPicPr/>
+                  </pic:nvPicPr>
+                  <pic:blipFill>
+                    <a:blip r:embed="rId7"/>
+                    <a:stretch>
+                      <a:fillRect/>
+                    </a:stretch>
+                  </pic:blipFill>
+                  <pic:spPr>
+                    <a:xfrm>
+                      <a:off x="0" y="0"/>
+                      <a:ext cx="3349783" cy="3445128"/>
+                    </a:xfrm>
+                    <a:prstGeom prst="rect">
+                      <a:avLst/>
+                    </a:prstGeom>
+                  </pic:spPr>
+                </pic:pic>
+              </a:graphicData>
+            </a:graphic>
+          </wp:inline>
+        </w:drawing>
+      </w:r>
+    </w:p>
+    <w:p>
+      <w:pPr>
+        <w:rPr>
+          <w:rFonts w:asciiTheme="majorHAnsi" w:hAnsiTheme="majorHAnsi" w:cstheme="majorHAnsi"/>
+          <w:sz w:val="24"/>
+          <w:szCs w:val="24"/>
+        </w:rPr>
+      </w:pPr>
+      <w:r>
+        <w:rPr>
+          <w:rFonts w:asciiTheme="majorHAnsi" w:hAnsiTheme="majorHAnsi" w:cstheme="majorHAnsi"/>
+          <w:sz w:val="24"/>
+          <w:szCs w:val="24"/>
+        </w:rPr>
+        <w:t>E.g. to place and X in the top-left corner, the line would be: Move_1 = 1.</w:t>
+      </w:r>
+    </w:p>
+    <w:p>
+      <w:pPr>
+        <w:rPr>
+          <w:rFonts w:asciiTheme="majorHAnsi" w:hAnsiTheme="majorHAnsi" w:cstheme="majorHAnsi"/>
+          <w:sz w:val="24"/>
+          <w:szCs w:val="24"/>
+        </w:rPr>
+      </w:pPr>
+      <w:r>
+        <w:rPr>
+          <w:rFonts w:asciiTheme="majorHAnsi" w:hAnsiTheme="majorHAnsi" w:cstheme="majorHAnsi"/>
+          <w:sz w:val="24"/>
+          <w:szCs w:val="24"/>
+        </w:rPr>
+        <w:t xml:space="preserve">Once Move_1 is defined, continue running the code to view your move on the board and the computer’s response. </w:t>
+      </w:r>
+    </w:p>
+    <w:p>
+      <w:pPr>
+        <w:rPr>
+          <w:rFonts w:asciiTheme="majorHAnsi" w:hAnsiTheme="majorHAnsi" w:cstheme="majorHAnsi"/>
+          <w:sz w:val="24"/>
+          <w:szCs w:val="24"/>
+        </w:rPr>
+      </w:pPr>
+    </w:p>
+    <w:p>
+      <w:pPr>
+        <w:rPr>
+          <w:rFonts w:asciiTheme="majorHAnsi" w:hAnsiTheme="majorHAnsi" w:cstheme="majorHAnsi"/>
+          <w:sz w:val="24"/>
+          <w:szCs w:val="24"/>
+        </w:rPr>
+      </w:pPr>
+      <w:r>
+        <w:rPr>
+          <w:rFonts w:asciiTheme="majorHAnsi" w:hAnsiTheme="majorHAnsi" w:cstheme="majorHAnsi"/>
+          <w:b/>
+          <w:sz w:val="24"/>
+          <w:szCs w:val="24"/>
+        </w:rPr>
+        <w:t>3.</w:t>
+      </w:r>
+      <w:r>
+        <w:rPr>
+          <w:rFonts w:asciiTheme="majorHAnsi" w:hAnsiTheme="majorHAnsi" w:cstheme="majorHAnsi"/>
+          <w:sz w:val="24"/>
+          <w:szCs w:val="24"/>
+        </w:rPr>
+        <w:t xml:space="preserve">  Repeat step 2 with the subsequent player moves (Move_2, Move_3, Move_4) until the end of the game.</w:t>
+      </w:r>
+    </w:p>
+    <w:p>
+      <w:pPr>
+        <w:rPr>
+          <w:rFonts w:asciiTheme="majorHAnsi" w:hAnsiTheme="majorHAnsi" w:cstheme="majorHAnsi"/>
+          <w:sz w:val="24"/>
+          <w:szCs w:val="24"/>
+        </w:rPr>
+      </w:pPr>
+    </w:p>
+    <w:p>
+      <w:pPr>
+        <w:rPr>
+          <w:rFonts w:asciiTheme="majorHAnsi" w:hAnsiTheme="majorHAnsi" w:cstheme="majorHAnsi"/>
+          <w:sz w:val="24"/>
+          <w:szCs w:val="24"/>
+        </w:rPr>
+      </w:pPr>
+      <w:r>
+        <w:rPr>
+          <w:rFonts w:asciiTheme="majorHAnsi" w:hAnsiTheme="majorHAnsi" w:cstheme="majorHAnsi"/>
+          <w:b/>
+          <w:sz w:val="24"/>
+          <w:szCs w:val="24"/>
+        </w:rPr>
+        <w:t>4.</w:t>
+      </w:r>
+      <w:r>
+        <w:rPr>
+          <w:rFonts w:asciiTheme="majorHAnsi" w:hAnsiTheme="majorHAnsi" w:cstheme="majorHAnsi"/>
+          <w:sz w:val="24"/>
+          <w:szCs w:val="24"/>
+        </w:rPr>
+        <w:t xml:space="preserve">  Once the game is over, you can play again by going to the beginning of the code and repeating steps 1-3.</w:t>
+      </w:r>
     </w:p>
     <w:p>
       <w:pPr>
@@ -872,7 +1228,7 @@
 </file>
 
 <file path=word/numbering.xml><?xml version="1.0" encoding="utf-8"?>
-<w:numbering xmlns:wpc="http://schemas.microsoft.com/office/word/2010/wordprocessingCanvas" xmlns:cx="http://schemas.microsoft.com/office/drawing/2014/chartex" xmlns:cx1="http://schemas.microsoft.com/office/drawing/2015/9/8/chartex" xmlns:cx2="http://schemas.microsoft.com/office/drawing/2015/10/21/chartex" xmlns:cx3="http://schemas.microsoft.com/office/drawing/2016/5/9/chartex" xmlns:cx4="http://schemas.microsoft.com/office/drawing/2016/5/10/chartex" xmlns:cx5="http://schemas.microsoft.com/office/drawing/2016/5/11/chartex" xmlns:cx6="http://schemas.microsoft.com/office/drawing/2016/5/12/chartex" xmlns:cx7="http://schemas.microsoft.com/office/drawing/2016/5/13/chartex" xmlns:cx8="http://schemas.microsoft.com/office/drawing/2016/5/14/chartex" xmlns:mc="http://schemas.openxmlformats.org/markup-compatibility/2006" xmlns:aink="http://schemas.microsoft.com/office/drawing/2016/ink" xmlns:am3d="http://schemas.microsoft.com/office/drawing/2017/model3d" xmlns:o="urn:schemas-microsoft-com:office:office" xmlns:r="http://schemas.openxmlformats.org/officeDocument/2006/relationships" xmlns:m="http://schemas.openxmlformats.org/officeDocument/2006/math" xmlns:v="urn:schemas-microsoft-com:vml" xmlns:wp14="http://schemas.microsoft.com/office/word/2010/wordprocessingDrawing" xmlns:wp="http://schemas.openxmlformats.org/drawingml/2006/wordprocessingDrawing" xmlns:w10="urn:schemas-microsoft-com:office:word" xmlns:w="http://schemas.openxmlformats.org/wordprocessingml/2006/main" xmlns:w14="http://schemas.microsoft.com/office/word/2010/wordml" xmlns:w15="http://schemas.microsoft.com/office/word/2012/wordml" xmlns:w16cid="http://schemas.microsoft.com/office/word/2016/wordml/cid" xmlns:w16se="http://schemas.microsoft.com/office/word/2015/wordml/symex" xmlns:wpg="http://schemas.microsoft.com/office/word/2010/wordprocessingGroup" xmlns:wpi="http://schemas.microsoft.com/office/word/2010/wordprocessingInk" xmlns:wne="http://schemas.microsoft.com/office/word/2006/wordml" xmlns:wps="http://schemas.microsoft.com/office/word/2010/wordprocessingShape" mc:Ignorable="w14 w15 w16se w16cid wp14">
+<w:numbering xmlns:wpc="http://schemas.microsoft.com/office/word/2010/wordprocessingCanvas" xmlns:cx="http://schemas.microsoft.com/office/drawing/2014/chartex" xmlns:mc="http://schemas.openxmlformats.org/markup-compatibility/2006" xmlns:o="urn:schemas-microsoft-com:office:office" xmlns:r="http://schemas.openxmlformats.org/officeDocument/2006/relationships" xmlns:m="http://schemas.openxmlformats.org/officeDocument/2006/math" xmlns:v="urn:schemas-microsoft-com:vml" xmlns:wp14="http://schemas.microsoft.com/office/word/2010/wordprocessingDrawing" xmlns:wp="http://schemas.openxmlformats.org/drawingml/2006/wordprocessingDrawing" xmlns:w10="urn:schemas-microsoft-com:office:word" xmlns:w="http://schemas.openxmlformats.org/wordprocessingml/2006/main" xmlns:w14="http://schemas.microsoft.com/office/word/2010/wordml" xmlns:w15="http://schemas.microsoft.com/office/word/2012/wordml" xmlns:w16se="http://schemas.microsoft.com/office/word/2015/wordml/symex" xmlns:wpg="http://schemas.microsoft.com/office/word/2010/wordprocessingGroup" xmlns:wpi="http://schemas.microsoft.com/office/word/2010/wordprocessingInk" xmlns:wne="http://schemas.microsoft.com/office/word/2006/wordml" xmlns:wps="http://schemas.microsoft.com/office/word/2010/wordprocessingShape" mc:Ignorable="w14 w15 w16se wp14">
   <w:abstractNum w:abstractNumId="0" w15:restartNumberingAfterBreak="0">
     <w:nsid w:val="02674E44"/>
     <w:multiLevelType w:val="hybridMultilevel"/>
@@ -1337,7 +1693,7 @@
 </file>
 
 <file path=word/styles.xml><?xml version="1.0" encoding="utf-8"?>
-<w:styles xmlns:mc="http://schemas.openxmlformats.org/markup-compatibility/2006" xmlns:r="http://schemas.openxmlformats.org/officeDocument/2006/relationships" xmlns:w="http://schemas.openxmlformats.org/wordprocessingml/2006/main" xmlns:w14="http://schemas.microsoft.com/office/word/2010/wordml" xmlns:w15="http://schemas.microsoft.com/office/word/2012/wordml" xmlns:w16cid="http://schemas.microsoft.com/office/word/2016/wordml/cid" xmlns:w16se="http://schemas.microsoft.com/office/word/2015/wordml/symex" mc:Ignorable="w14 w15 w16se w16cid">
+<w:styles xmlns:mc="http://schemas.openxmlformats.org/markup-compatibility/2006" xmlns:r="http://schemas.openxmlformats.org/officeDocument/2006/relationships" xmlns:w="http://schemas.openxmlformats.org/wordprocessingml/2006/main" xmlns:w14="http://schemas.microsoft.com/office/word/2010/wordml" xmlns:w15="http://schemas.microsoft.com/office/word/2012/wordml" xmlns:w16se="http://schemas.microsoft.com/office/word/2015/wordml/symex" mc:Ignorable="w14 w15 w16se">
   <w:docDefaults>
     <w:rPrDefault>
       <w:rPr>
@@ -1353,7 +1709,7 @@
       </w:pPr>
     </w:pPrDefault>
   </w:docDefaults>
-  <w:latentStyles w:defLockedState="0" w:defUIPriority="99" w:defSemiHidden="0" w:defUnhideWhenUsed="0" w:defQFormat="0" w:count="375">
+  <w:latentStyles w:defLockedState="0" w:defUIPriority="99" w:defSemiHidden="0" w:defUnhideWhenUsed="0" w:defQFormat="0" w:count="371">
     <w:lsdException w:name="Normal" w:uiPriority="0" w:qFormat="1"/>
     <w:lsdException w:name="heading 1" w:uiPriority="9" w:qFormat="1"/>
     <w:lsdException w:name="heading 2" w:semiHidden="1" w:uiPriority="9" w:unhideWhenUsed="1" w:qFormat="1"/>
@@ -1459,6 +1815,7 @@
     <w:lsdException w:name="HTML Sample" w:semiHidden="1" w:unhideWhenUsed="1"/>
     <w:lsdException w:name="HTML Typewriter" w:semiHidden="1" w:unhideWhenUsed="1"/>
     <w:lsdException w:name="HTML Variable" w:semiHidden="1" w:unhideWhenUsed="1"/>
+    <w:lsdException w:name="Normal Table" w:semiHidden="1" w:unhideWhenUsed="1"/>
     <w:lsdException w:name="annotation subject" w:semiHidden="1" w:unhideWhenUsed="1"/>
     <w:lsdException w:name="No List" w:semiHidden="1" w:unhideWhenUsed="1"/>
     <w:lsdException w:name="Outline List 1" w:semiHidden="1" w:unhideWhenUsed="1"/>
@@ -1502,8 +1859,10 @@
     <w:lsdException w:name="Table Elegant" w:semiHidden="1" w:unhideWhenUsed="1"/>
     <w:lsdException w:name="Table Professional" w:semiHidden="1" w:unhideWhenUsed="1"/>
     <w:lsdException w:name="Table Subtle 1" w:semiHidden="1" w:unhideWhenUsed="1"/>
+    <w:lsdException w:name="Table Subtle 2" w:semiHidden="1" w:unhideWhenUsed="1"/>
     <w:lsdException w:name="Table Web 1" w:semiHidden="1" w:unhideWhenUsed="1"/>
     <w:lsdException w:name="Table Web 2" w:semiHidden="1" w:unhideWhenUsed="1"/>
+    <w:lsdException w:name="Table Web 3" w:semiHidden="1" w:unhideWhenUsed="1"/>
     <w:lsdException w:name="Balloon Text" w:semiHidden="1" w:unhideWhenUsed="1"/>
     <w:lsdException w:name="Table Grid" w:uiPriority="39"/>
     <w:lsdException w:name="Table Theme" w:semiHidden="1" w:unhideWhenUsed="1"/>
@@ -1722,10 +2081,6 @@
     <w:lsdException w:name="List Table 5 Dark Accent 6" w:uiPriority="50"/>
     <w:lsdException w:name="List Table 6 Colorful Accent 6" w:uiPriority="51"/>
     <w:lsdException w:name="List Table 7 Colorful Accent 6" w:uiPriority="52"/>
-    <w:lsdException w:name="Mention" w:semiHidden="1" w:unhideWhenUsed="1"/>
-    <w:lsdException w:name="Smart Hyperlink" w:semiHidden="1" w:unhideWhenUsed="1"/>
-    <w:lsdException w:name="Hashtag" w:semiHidden="1" w:unhideWhenUsed="1"/>
-    <w:lsdException w:name="Unresolved Mention" w:semiHidden="1" w:unhideWhenUsed="1"/>
   </w:latentStyles>
   <w:style w:type="paragraph" w:default="1" w:styleId="Normal">
     <w:name w:val="Normal"/>

</xml_diff>